<commit_message>
Update readme again: add code structure
</commit_message>
<xml_diff>
--- a/Readme-word version.docx
+++ b/Readme-word version.docx
@@ -4,25 +4,34 @@
   <w:body>
     <w:p>
       <w:pPr>
-        <w:pStyle w:val="Heading2"/>
-      </w:pPr>
-      <w:r>
-        <w:t>Release</w:t>
+        <w:pStyle w:val="Title"/>
+        <w:jc w:val="center"/>
+      </w:pPr>
+      <w:r>
+        <w:t>Nemo Escape-readme</w:t>
       </w:r>
     </w:p>
     <w:p>
-      <w:r>
-        <w:t>Because mp4 videos are limited to 100mb, the demo video we sent in the form had to be compressed, the 480p quality is not good. We uploaded this 720p video to youtube at 23:50 on 7/3. Hope the judges accept it!</w:t>
+      <w:pPr>
+        <w:pStyle w:val="Heading2"/>
+      </w:pPr>
+      <w:r>
+        <w:t>Release</w:t>
       </w:r>
     </w:p>
     <w:p>
       <w:r>
+        <w:t>Because mp4 videos are limited to 100mb, the demo video we sent in the form had to be compressed, the 480p quality is not good. We uploaded this 720p video to youtube at 23:50 on 7/3. Hope the judges accept it!</w:t>
+      </w:r>
+    </w:p>
+    <w:p>
+      <w:r>
         <w:t>Watch the demo here:</w:t>
       </w:r>
       <w:r>
         <w:br/>
       </w:r>
-      <w:hyperlink r:id="rId4" w:history="1">
+      <w:hyperlink r:id="rId5" w:history="1">
         <w:r>
           <w:rPr>
             <w:rStyle w:val="Hyperlink"/>
@@ -105,16 +114,13 @@
         <w:pStyle w:val="Heading2"/>
       </w:pPr>
       <w:r>
+        <w:lastRenderedPageBreak/>
         <w:t>Resources used:</w:t>
       </w:r>
     </w:p>
     <w:p>
       <w:r>
-        <w:t xml:space="preserve">Unity3D: a versatile, cross-platform game engine and real-time 3D development platform, used to create 2D and 3D games, interactive </w:t>
-      </w:r>
-      <w:r>
-        <w:lastRenderedPageBreak/>
-        <w:t>simulations, and experiences for various platforms, including PC, consoles, mobile devices, and the web.</w:t>
+        <w:t>Unity3D: a versatile, cross-platform game engine and real-time 3D development platform, used to create 2D and 3D games, interactive simulations, and experiences for various platforms, including PC, consoles, mobile devices, and the web.</w:t>
       </w:r>
     </w:p>
     <w:p>
@@ -130,6 +136,38 @@
     <w:p>
       <w:r>
         <w:t>Visual studio code: source code editor</w:t>
+      </w:r>
+    </w:p>
+    <w:p>
+      <w:r>
+        <w:t>S</w:t>
+      </w:r>
+      <w:r>
+        <w:t>upport from</w:t>
+      </w:r>
+      <w:r>
+        <w:t xml:space="preserve"> two</w:t>
+      </w:r>
+      <w:r>
+        <w:t xml:space="preserve"> of my friends: Le Minh Quan-coder, and Nguyen Anh Hao-artist</w:t>
+      </w:r>
+      <w:r>
+        <w:t>. A</w:t>
+      </w:r>
+      <w:r>
+        <w:t>nd finally, the great support from professional advisor</w:t>
+      </w:r>
+      <w:r>
+        <w:t xml:space="preserve"> “</w:t>
+      </w:r>
+      <w:r>
+        <w:t>ChatGPT</w:t>
+      </w:r>
+      <w:r>
+        <w:t>”</w:t>
+      </w:r>
+      <w:r>
+        <w:t xml:space="preserve"> is indispensable.</w:t>
       </w:r>
     </w:p>
     <w:p>
@@ -154,6 +192,619 @@
     </w:sectPr>
   </w:body>
 </w:document>
+</file>
+
+<file path=word/numbering.xml><?xml version="1.0" encoding="utf-8"?>
+<w:numbering xmlns:wpc="http://schemas.microsoft.com/office/word/2010/wordprocessingCanvas" xmlns:cx="http://schemas.microsoft.com/office/drawing/2014/chartex" xmlns:cx1="http://schemas.microsoft.com/office/drawing/2015/9/8/chartex" xmlns:cx2="http://schemas.microsoft.com/office/drawing/2015/10/21/chartex" xmlns:cx3="http://schemas.microsoft.com/office/drawing/2016/5/9/chartex" xmlns:cx4="http://schemas.microsoft.com/office/drawing/2016/5/10/chartex" xmlns:cx5="http://schemas.microsoft.com/office/drawing/2016/5/11/chartex" xmlns:cx6="http://schemas.microsoft.com/office/drawing/2016/5/12/chartex" xmlns:cx7="http://schemas.microsoft.com/office/drawing/2016/5/13/chartex" xmlns:cx8="http://schemas.microsoft.com/office/drawing/2016/5/14/chartex" xmlns:mc="http://schemas.openxmlformats.org/markup-compatibility/2006" xmlns:aink="http://schemas.microsoft.com/office/drawing/2016/ink" xmlns:am3d="http://schemas.microsoft.com/office/drawing/2017/model3d" xmlns:o="urn:schemas-microsoft-com:office:office" xmlns:oel="http://schemas.microsoft.com/office/2019/extlst" xmlns:r="http://schemas.openxmlformats.org/officeDocument/2006/relationships" xmlns:m="http://schemas.openxmlformats.org/officeDocument/2006/math" xmlns:v="urn:schemas-microsoft-com:vml" xmlns:wp14="http://schemas.microsoft.com/office/word/2010/wordprocessingDrawing" xmlns:wp="http://schemas.openxmlformats.org/drawingml/2006/wordprocessingDrawing" xmlns:w10="urn:schemas-microsoft-com:office:word" xmlns:w="http://schemas.openxmlformats.org/wordprocessingml/2006/main" xmlns:w14="http://schemas.microsoft.com/office/word/2010/wordml" xmlns:w15="http://schemas.microsoft.com/office/word/2012/wordml" xmlns:w16cex="http://schemas.microsoft.com/office/word/2018/wordml/cex" xmlns:w16cid="http://schemas.microsoft.com/office/word/2016/wordml/cid" xmlns:w16="http://schemas.microsoft.com/office/word/2018/wordml" xmlns:w16du="http://schemas.microsoft.com/office/word/2023/wordml/word16du" xmlns:w16sdtdh="http://schemas.microsoft.com/office/word/2020/wordml/sdtdatahash" xmlns:w16sdtfl="http://schemas.microsoft.com/office/word/2024/wordml/sdtformatlock" xmlns:w16se="http://schemas.microsoft.com/office/word/2015/wordml/symex" xmlns:wpg="http://schemas.microsoft.com/office/word/2010/wordprocessingGroup" xmlns:wpi="http://schemas.microsoft.com/office/word/2010/wordprocessingInk" xmlns:wne="http://schemas.microsoft.com/office/word/2006/wordml" xmlns:wps="http://schemas.microsoft.com/office/word/2010/wordprocessingShape" mc:Ignorable="w14 w15 w16se w16cid w16 w16cex w16sdtdh w16sdtfl w16du wp14">
+  <w:abstractNum w:abstractNumId="0" w15:restartNumberingAfterBreak="0">
+    <w:nsid w:val="04542AFD"/>
+    <w:multiLevelType w:val="multilevel"/>
+    <w:tmpl w:val="B25E5EB2"/>
+    <w:lvl w:ilvl="0">
+      <w:start w:val="1"/>
+      <w:numFmt w:val="bullet"/>
+      <w:lvlText w:val=""/>
+      <w:lvlJc w:val="left"/>
+      <w:pPr>
+        <w:tabs>
+          <w:tab w:val="num" w:pos="720"/>
+        </w:tabs>
+        <w:ind w:left="720" w:hanging="360"/>
+      </w:pPr>
+      <w:rPr>
+        <w:rFonts w:ascii="Symbol" w:hAnsi="Symbol" w:hint="default"/>
+        <w:sz w:val="20"/>
+      </w:rPr>
+    </w:lvl>
+    <w:lvl w:ilvl="1" w:tentative="1">
+      <w:start w:val="1"/>
+      <w:numFmt w:val="bullet"/>
+      <w:lvlText w:val="o"/>
+      <w:lvlJc w:val="left"/>
+      <w:pPr>
+        <w:tabs>
+          <w:tab w:val="num" w:pos="1440"/>
+        </w:tabs>
+        <w:ind w:left="1440" w:hanging="360"/>
+      </w:pPr>
+      <w:rPr>
+        <w:rFonts w:ascii="Courier New" w:hAnsi="Courier New" w:hint="default"/>
+        <w:sz w:val="20"/>
+      </w:rPr>
+    </w:lvl>
+    <w:lvl w:ilvl="2" w:tentative="1">
+      <w:start w:val="1"/>
+      <w:numFmt w:val="bullet"/>
+      <w:lvlText w:val=""/>
+      <w:lvlJc w:val="left"/>
+      <w:pPr>
+        <w:tabs>
+          <w:tab w:val="num" w:pos="2160"/>
+        </w:tabs>
+        <w:ind w:left="2160" w:hanging="360"/>
+      </w:pPr>
+      <w:rPr>
+        <w:rFonts w:ascii="Wingdings" w:hAnsi="Wingdings" w:hint="default"/>
+        <w:sz w:val="20"/>
+      </w:rPr>
+    </w:lvl>
+    <w:lvl w:ilvl="3" w:tentative="1">
+      <w:start w:val="1"/>
+      <w:numFmt w:val="bullet"/>
+      <w:lvlText w:val=""/>
+      <w:lvlJc w:val="left"/>
+      <w:pPr>
+        <w:tabs>
+          <w:tab w:val="num" w:pos="2880"/>
+        </w:tabs>
+        <w:ind w:left="2880" w:hanging="360"/>
+      </w:pPr>
+      <w:rPr>
+        <w:rFonts w:ascii="Wingdings" w:hAnsi="Wingdings" w:hint="default"/>
+        <w:sz w:val="20"/>
+      </w:rPr>
+    </w:lvl>
+    <w:lvl w:ilvl="4" w:tentative="1">
+      <w:start w:val="1"/>
+      <w:numFmt w:val="bullet"/>
+      <w:lvlText w:val=""/>
+      <w:lvlJc w:val="left"/>
+      <w:pPr>
+        <w:tabs>
+          <w:tab w:val="num" w:pos="3600"/>
+        </w:tabs>
+        <w:ind w:left="3600" w:hanging="360"/>
+      </w:pPr>
+      <w:rPr>
+        <w:rFonts w:ascii="Wingdings" w:hAnsi="Wingdings" w:hint="default"/>
+        <w:sz w:val="20"/>
+      </w:rPr>
+    </w:lvl>
+    <w:lvl w:ilvl="5" w:tentative="1">
+      <w:start w:val="1"/>
+      <w:numFmt w:val="bullet"/>
+      <w:lvlText w:val=""/>
+      <w:lvlJc w:val="left"/>
+      <w:pPr>
+        <w:tabs>
+          <w:tab w:val="num" w:pos="4320"/>
+        </w:tabs>
+        <w:ind w:left="4320" w:hanging="360"/>
+      </w:pPr>
+      <w:rPr>
+        <w:rFonts w:ascii="Wingdings" w:hAnsi="Wingdings" w:hint="default"/>
+        <w:sz w:val="20"/>
+      </w:rPr>
+    </w:lvl>
+    <w:lvl w:ilvl="6" w:tentative="1">
+      <w:start w:val="1"/>
+      <w:numFmt w:val="bullet"/>
+      <w:lvlText w:val=""/>
+      <w:lvlJc w:val="left"/>
+      <w:pPr>
+        <w:tabs>
+          <w:tab w:val="num" w:pos="5040"/>
+        </w:tabs>
+        <w:ind w:left="5040" w:hanging="360"/>
+      </w:pPr>
+      <w:rPr>
+        <w:rFonts w:ascii="Wingdings" w:hAnsi="Wingdings" w:hint="default"/>
+        <w:sz w:val="20"/>
+      </w:rPr>
+    </w:lvl>
+    <w:lvl w:ilvl="7" w:tentative="1">
+      <w:start w:val="1"/>
+      <w:numFmt w:val="bullet"/>
+      <w:lvlText w:val=""/>
+      <w:lvlJc w:val="left"/>
+      <w:pPr>
+        <w:tabs>
+          <w:tab w:val="num" w:pos="5760"/>
+        </w:tabs>
+        <w:ind w:left="5760" w:hanging="360"/>
+      </w:pPr>
+      <w:rPr>
+        <w:rFonts w:ascii="Wingdings" w:hAnsi="Wingdings" w:hint="default"/>
+        <w:sz w:val="20"/>
+      </w:rPr>
+    </w:lvl>
+    <w:lvl w:ilvl="8" w:tentative="1">
+      <w:start w:val="1"/>
+      <w:numFmt w:val="bullet"/>
+      <w:lvlText w:val=""/>
+      <w:lvlJc w:val="left"/>
+      <w:pPr>
+        <w:tabs>
+          <w:tab w:val="num" w:pos="6480"/>
+        </w:tabs>
+        <w:ind w:left="6480" w:hanging="360"/>
+      </w:pPr>
+      <w:rPr>
+        <w:rFonts w:ascii="Wingdings" w:hAnsi="Wingdings" w:hint="default"/>
+        <w:sz w:val="20"/>
+      </w:rPr>
+    </w:lvl>
+  </w:abstractNum>
+  <w:abstractNum w:abstractNumId="1" w15:restartNumberingAfterBreak="0">
+    <w:nsid w:val="272C001B"/>
+    <w:multiLevelType w:val="multilevel"/>
+    <w:tmpl w:val="858CDFFE"/>
+    <w:lvl w:ilvl="0">
+      <w:start w:val="1"/>
+      <w:numFmt w:val="bullet"/>
+      <w:lvlText w:val=""/>
+      <w:lvlJc w:val="left"/>
+      <w:pPr>
+        <w:tabs>
+          <w:tab w:val="num" w:pos="720"/>
+        </w:tabs>
+        <w:ind w:left="720" w:hanging="360"/>
+      </w:pPr>
+      <w:rPr>
+        <w:rFonts w:ascii="Symbol" w:hAnsi="Symbol" w:hint="default"/>
+        <w:sz w:val="20"/>
+      </w:rPr>
+    </w:lvl>
+    <w:lvl w:ilvl="1" w:tentative="1">
+      <w:start w:val="1"/>
+      <w:numFmt w:val="bullet"/>
+      <w:lvlText w:val="o"/>
+      <w:lvlJc w:val="left"/>
+      <w:pPr>
+        <w:tabs>
+          <w:tab w:val="num" w:pos="1440"/>
+        </w:tabs>
+        <w:ind w:left="1440" w:hanging="360"/>
+      </w:pPr>
+      <w:rPr>
+        <w:rFonts w:ascii="Courier New" w:hAnsi="Courier New" w:hint="default"/>
+        <w:sz w:val="20"/>
+      </w:rPr>
+    </w:lvl>
+    <w:lvl w:ilvl="2" w:tentative="1">
+      <w:start w:val="1"/>
+      <w:numFmt w:val="bullet"/>
+      <w:lvlText w:val=""/>
+      <w:lvlJc w:val="left"/>
+      <w:pPr>
+        <w:tabs>
+          <w:tab w:val="num" w:pos="2160"/>
+        </w:tabs>
+        <w:ind w:left="2160" w:hanging="360"/>
+      </w:pPr>
+      <w:rPr>
+        <w:rFonts w:ascii="Wingdings" w:hAnsi="Wingdings" w:hint="default"/>
+        <w:sz w:val="20"/>
+      </w:rPr>
+    </w:lvl>
+    <w:lvl w:ilvl="3" w:tentative="1">
+      <w:start w:val="1"/>
+      <w:numFmt w:val="bullet"/>
+      <w:lvlText w:val=""/>
+      <w:lvlJc w:val="left"/>
+      <w:pPr>
+        <w:tabs>
+          <w:tab w:val="num" w:pos="2880"/>
+        </w:tabs>
+        <w:ind w:left="2880" w:hanging="360"/>
+      </w:pPr>
+      <w:rPr>
+        <w:rFonts w:ascii="Wingdings" w:hAnsi="Wingdings" w:hint="default"/>
+        <w:sz w:val="20"/>
+      </w:rPr>
+    </w:lvl>
+    <w:lvl w:ilvl="4" w:tentative="1">
+      <w:start w:val="1"/>
+      <w:numFmt w:val="bullet"/>
+      <w:lvlText w:val=""/>
+      <w:lvlJc w:val="left"/>
+      <w:pPr>
+        <w:tabs>
+          <w:tab w:val="num" w:pos="3600"/>
+        </w:tabs>
+        <w:ind w:left="3600" w:hanging="360"/>
+      </w:pPr>
+      <w:rPr>
+        <w:rFonts w:ascii="Wingdings" w:hAnsi="Wingdings" w:hint="default"/>
+        <w:sz w:val="20"/>
+      </w:rPr>
+    </w:lvl>
+    <w:lvl w:ilvl="5" w:tentative="1">
+      <w:start w:val="1"/>
+      <w:numFmt w:val="bullet"/>
+      <w:lvlText w:val=""/>
+      <w:lvlJc w:val="left"/>
+      <w:pPr>
+        <w:tabs>
+          <w:tab w:val="num" w:pos="4320"/>
+        </w:tabs>
+        <w:ind w:left="4320" w:hanging="360"/>
+      </w:pPr>
+      <w:rPr>
+        <w:rFonts w:ascii="Wingdings" w:hAnsi="Wingdings" w:hint="default"/>
+        <w:sz w:val="20"/>
+      </w:rPr>
+    </w:lvl>
+    <w:lvl w:ilvl="6" w:tentative="1">
+      <w:start w:val="1"/>
+      <w:numFmt w:val="bullet"/>
+      <w:lvlText w:val=""/>
+      <w:lvlJc w:val="left"/>
+      <w:pPr>
+        <w:tabs>
+          <w:tab w:val="num" w:pos="5040"/>
+        </w:tabs>
+        <w:ind w:left="5040" w:hanging="360"/>
+      </w:pPr>
+      <w:rPr>
+        <w:rFonts w:ascii="Wingdings" w:hAnsi="Wingdings" w:hint="default"/>
+        <w:sz w:val="20"/>
+      </w:rPr>
+    </w:lvl>
+    <w:lvl w:ilvl="7" w:tentative="1">
+      <w:start w:val="1"/>
+      <w:numFmt w:val="bullet"/>
+      <w:lvlText w:val=""/>
+      <w:lvlJc w:val="left"/>
+      <w:pPr>
+        <w:tabs>
+          <w:tab w:val="num" w:pos="5760"/>
+        </w:tabs>
+        <w:ind w:left="5760" w:hanging="360"/>
+      </w:pPr>
+      <w:rPr>
+        <w:rFonts w:ascii="Wingdings" w:hAnsi="Wingdings" w:hint="default"/>
+        <w:sz w:val="20"/>
+      </w:rPr>
+    </w:lvl>
+    <w:lvl w:ilvl="8" w:tentative="1">
+      <w:start w:val="1"/>
+      <w:numFmt w:val="bullet"/>
+      <w:lvlText w:val=""/>
+      <w:lvlJc w:val="left"/>
+      <w:pPr>
+        <w:tabs>
+          <w:tab w:val="num" w:pos="6480"/>
+        </w:tabs>
+        <w:ind w:left="6480" w:hanging="360"/>
+      </w:pPr>
+      <w:rPr>
+        <w:rFonts w:ascii="Wingdings" w:hAnsi="Wingdings" w:hint="default"/>
+        <w:sz w:val="20"/>
+      </w:rPr>
+    </w:lvl>
+  </w:abstractNum>
+  <w:abstractNum w:abstractNumId="2" w15:restartNumberingAfterBreak="0">
+    <w:nsid w:val="67AA2F98"/>
+    <w:multiLevelType w:val="multilevel"/>
+    <w:tmpl w:val="37668FE0"/>
+    <w:lvl w:ilvl="0">
+      <w:start w:val="1"/>
+      <w:numFmt w:val="bullet"/>
+      <w:lvlText w:val=""/>
+      <w:lvlJc w:val="left"/>
+      <w:pPr>
+        <w:tabs>
+          <w:tab w:val="num" w:pos="720"/>
+        </w:tabs>
+        <w:ind w:left="720" w:hanging="360"/>
+      </w:pPr>
+      <w:rPr>
+        <w:rFonts w:ascii="Symbol" w:hAnsi="Symbol" w:hint="default"/>
+        <w:sz w:val="20"/>
+      </w:rPr>
+    </w:lvl>
+    <w:lvl w:ilvl="1" w:tentative="1">
+      <w:start w:val="1"/>
+      <w:numFmt w:val="bullet"/>
+      <w:lvlText w:val="o"/>
+      <w:lvlJc w:val="left"/>
+      <w:pPr>
+        <w:tabs>
+          <w:tab w:val="num" w:pos="1440"/>
+        </w:tabs>
+        <w:ind w:left="1440" w:hanging="360"/>
+      </w:pPr>
+      <w:rPr>
+        <w:rFonts w:ascii="Courier New" w:hAnsi="Courier New" w:hint="default"/>
+        <w:sz w:val="20"/>
+      </w:rPr>
+    </w:lvl>
+    <w:lvl w:ilvl="2" w:tentative="1">
+      <w:start w:val="1"/>
+      <w:numFmt w:val="bullet"/>
+      <w:lvlText w:val=""/>
+      <w:lvlJc w:val="left"/>
+      <w:pPr>
+        <w:tabs>
+          <w:tab w:val="num" w:pos="2160"/>
+        </w:tabs>
+        <w:ind w:left="2160" w:hanging="360"/>
+      </w:pPr>
+      <w:rPr>
+        <w:rFonts w:ascii="Wingdings" w:hAnsi="Wingdings" w:hint="default"/>
+        <w:sz w:val="20"/>
+      </w:rPr>
+    </w:lvl>
+    <w:lvl w:ilvl="3" w:tentative="1">
+      <w:start w:val="1"/>
+      <w:numFmt w:val="bullet"/>
+      <w:lvlText w:val=""/>
+      <w:lvlJc w:val="left"/>
+      <w:pPr>
+        <w:tabs>
+          <w:tab w:val="num" w:pos="2880"/>
+        </w:tabs>
+        <w:ind w:left="2880" w:hanging="360"/>
+      </w:pPr>
+      <w:rPr>
+        <w:rFonts w:ascii="Wingdings" w:hAnsi="Wingdings" w:hint="default"/>
+        <w:sz w:val="20"/>
+      </w:rPr>
+    </w:lvl>
+    <w:lvl w:ilvl="4" w:tentative="1">
+      <w:start w:val="1"/>
+      <w:numFmt w:val="bullet"/>
+      <w:lvlText w:val=""/>
+      <w:lvlJc w:val="left"/>
+      <w:pPr>
+        <w:tabs>
+          <w:tab w:val="num" w:pos="3600"/>
+        </w:tabs>
+        <w:ind w:left="3600" w:hanging="360"/>
+      </w:pPr>
+      <w:rPr>
+        <w:rFonts w:ascii="Wingdings" w:hAnsi="Wingdings" w:hint="default"/>
+        <w:sz w:val="20"/>
+      </w:rPr>
+    </w:lvl>
+    <w:lvl w:ilvl="5" w:tentative="1">
+      <w:start w:val="1"/>
+      <w:numFmt w:val="bullet"/>
+      <w:lvlText w:val=""/>
+      <w:lvlJc w:val="left"/>
+      <w:pPr>
+        <w:tabs>
+          <w:tab w:val="num" w:pos="4320"/>
+        </w:tabs>
+        <w:ind w:left="4320" w:hanging="360"/>
+      </w:pPr>
+      <w:rPr>
+        <w:rFonts w:ascii="Wingdings" w:hAnsi="Wingdings" w:hint="default"/>
+        <w:sz w:val="20"/>
+      </w:rPr>
+    </w:lvl>
+    <w:lvl w:ilvl="6" w:tentative="1">
+      <w:start w:val="1"/>
+      <w:numFmt w:val="bullet"/>
+      <w:lvlText w:val=""/>
+      <w:lvlJc w:val="left"/>
+      <w:pPr>
+        <w:tabs>
+          <w:tab w:val="num" w:pos="5040"/>
+        </w:tabs>
+        <w:ind w:left="5040" w:hanging="360"/>
+      </w:pPr>
+      <w:rPr>
+        <w:rFonts w:ascii="Wingdings" w:hAnsi="Wingdings" w:hint="default"/>
+        <w:sz w:val="20"/>
+      </w:rPr>
+    </w:lvl>
+    <w:lvl w:ilvl="7" w:tentative="1">
+      <w:start w:val="1"/>
+      <w:numFmt w:val="bullet"/>
+      <w:lvlText w:val=""/>
+      <w:lvlJc w:val="left"/>
+      <w:pPr>
+        <w:tabs>
+          <w:tab w:val="num" w:pos="5760"/>
+        </w:tabs>
+        <w:ind w:left="5760" w:hanging="360"/>
+      </w:pPr>
+      <w:rPr>
+        <w:rFonts w:ascii="Wingdings" w:hAnsi="Wingdings" w:hint="default"/>
+        <w:sz w:val="20"/>
+      </w:rPr>
+    </w:lvl>
+    <w:lvl w:ilvl="8" w:tentative="1">
+      <w:start w:val="1"/>
+      <w:numFmt w:val="bullet"/>
+      <w:lvlText w:val=""/>
+      <w:lvlJc w:val="left"/>
+      <w:pPr>
+        <w:tabs>
+          <w:tab w:val="num" w:pos="6480"/>
+        </w:tabs>
+        <w:ind w:left="6480" w:hanging="360"/>
+      </w:pPr>
+      <w:rPr>
+        <w:rFonts w:ascii="Wingdings" w:hAnsi="Wingdings" w:hint="default"/>
+        <w:sz w:val="20"/>
+      </w:rPr>
+    </w:lvl>
+  </w:abstractNum>
+  <w:abstractNum w:abstractNumId="3" w15:restartNumberingAfterBreak="0">
+    <w:nsid w:val="747C0845"/>
+    <w:multiLevelType w:val="multilevel"/>
+    <w:tmpl w:val="BC58F806"/>
+    <w:lvl w:ilvl="0">
+      <w:start w:val="1"/>
+      <w:numFmt w:val="bullet"/>
+      <w:lvlText w:val=""/>
+      <w:lvlJc w:val="left"/>
+      <w:pPr>
+        <w:tabs>
+          <w:tab w:val="num" w:pos="720"/>
+        </w:tabs>
+        <w:ind w:left="720" w:hanging="360"/>
+      </w:pPr>
+      <w:rPr>
+        <w:rFonts w:ascii="Symbol" w:hAnsi="Symbol" w:hint="default"/>
+        <w:sz w:val="20"/>
+      </w:rPr>
+    </w:lvl>
+    <w:lvl w:ilvl="1" w:tentative="1">
+      <w:start w:val="1"/>
+      <w:numFmt w:val="bullet"/>
+      <w:lvlText w:val="o"/>
+      <w:lvlJc w:val="left"/>
+      <w:pPr>
+        <w:tabs>
+          <w:tab w:val="num" w:pos="1440"/>
+        </w:tabs>
+        <w:ind w:left="1440" w:hanging="360"/>
+      </w:pPr>
+      <w:rPr>
+        <w:rFonts w:ascii="Courier New" w:hAnsi="Courier New" w:hint="default"/>
+        <w:sz w:val="20"/>
+      </w:rPr>
+    </w:lvl>
+    <w:lvl w:ilvl="2" w:tentative="1">
+      <w:start w:val="1"/>
+      <w:numFmt w:val="bullet"/>
+      <w:lvlText w:val=""/>
+      <w:lvlJc w:val="left"/>
+      <w:pPr>
+        <w:tabs>
+          <w:tab w:val="num" w:pos="2160"/>
+        </w:tabs>
+        <w:ind w:left="2160" w:hanging="360"/>
+      </w:pPr>
+      <w:rPr>
+        <w:rFonts w:ascii="Wingdings" w:hAnsi="Wingdings" w:hint="default"/>
+        <w:sz w:val="20"/>
+      </w:rPr>
+    </w:lvl>
+    <w:lvl w:ilvl="3" w:tentative="1">
+      <w:start w:val="1"/>
+      <w:numFmt w:val="bullet"/>
+      <w:lvlText w:val=""/>
+      <w:lvlJc w:val="left"/>
+      <w:pPr>
+        <w:tabs>
+          <w:tab w:val="num" w:pos="2880"/>
+        </w:tabs>
+        <w:ind w:left="2880" w:hanging="360"/>
+      </w:pPr>
+      <w:rPr>
+        <w:rFonts w:ascii="Wingdings" w:hAnsi="Wingdings" w:hint="default"/>
+        <w:sz w:val="20"/>
+      </w:rPr>
+    </w:lvl>
+    <w:lvl w:ilvl="4" w:tentative="1">
+      <w:start w:val="1"/>
+      <w:numFmt w:val="bullet"/>
+      <w:lvlText w:val=""/>
+      <w:lvlJc w:val="left"/>
+      <w:pPr>
+        <w:tabs>
+          <w:tab w:val="num" w:pos="3600"/>
+        </w:tabs>
+        <w:ind w:left="3600" w:hanging="360"/>
+      </w:pPr>
+      <w:rPr>
+        <w:rFonts w:ascii="Wingdings" w:hAnsi="Wingdings" w:hint="default"/>
+        <w:sz w:val="20"/>
+      </w:rPr>
+    </w:lvl>
+    <w:lvl w:ilvl="5" w:tentative="1">
+      <w:start w:val="1"/>
+      <w:numFmt w:val="bullet"/>
+      <w:lvlText w:val=""/>
+      <w:lvlJc w:val="left"/>
+      <w:pPr>
+        <w:tabs>
+          <w:tab w:val="num" w:pos="4320"/>
+        </w:tabs>
+        <w:ind w:left="4320" w:hanging="360"/>
+      </w:pPr>
+      <w:rPr>
+        <w:rFonts w:ascii="Wingdings" w:hAnsi="Wingdings" w:hint="default"/>
+        <w:sz w:val="20"/>
+      </w:rPr>
+    </w:lvl>
+    <w:lvl w:ilvl="6" w:tentative="1">
+      <w:start w:val="1"/>
+      <w:numFmt w:val="bullet"/>
+      <w:lvlText w:val=""/>
+      <w:lvlJc w:val="left"/>
+      <w:pPr>
+        <w:tabs>
+          <w:tab w:val="num" w:pos="5040"/>
+        </w:tabs>
+        <w:ind w:left="5040" w:hanging="360"/>
+      </w:pPr>
+      <w:rPr>
+        <w:rFonts w:ascii="Wingdings" w:hAnsi="Wingdings" w:hint="default"/>
+        <w:sz w:val="20"/>
+      </w:rPr>
+    </w:lvl>
+    <w:lvl w:ilvl="7" w:tentative="1">
+      <w:start w:val="1"/>
+      <w:numFmt w:val="bullet"/>
+      <w:lvlText w:val=""/>
+      <w:lvlJc w:val="left"/>
+      <w:pPr>
+        <w:tabs>
+          <w:tab w:val="num" w:pos="5760"/>
+        </w:tabs>
+        <w:ind w:left="5760" w:hanging="360"/>
+      </w:pPr>
+      <w:rPr>
+        <w:rFonts w:ascii="Wingdings" w:hAnsi="Wingdings" w:hint="default"/>
+        <w:sz w:val="20"/>
+      </w:rPr>
+    </w:lvl>
+    <w:lvl w:ilvl="8" w:tentative="1">
+      <w:start w:val="1"/>
+      <w:numFmt w:val="bullet"/>
+      <w:lvlText w:val=""/>
+      <w:lvlJc w:val="left"/>
+      <w:pPr>
+        <w:tabs>
+          <w:tab w:val="num" w:pos="6480"/>
+        </w:tabs>
+        <w:ind w:left="6480" w:hanging="360"/>
+      </w:pPr>
+      <w:rPr>
+        <w:rFonts w:ascii="Wingdings" w:hAnsi="Wingdings" w:hint="default"/>
+        <w:sz w:val="20"/>
+      </w:rPr>
+    </w:lvl>
+  </w:abstractNum>
+  <w:num w:numId="1" w16cid:durableId="1375542931">
+    <w:abstractNumId w:val="3"/>
+  </w:num>
+  <w:num w:numId="2" w16cid:durableId="1361977362">
+    <w:abstractNumId w:val="1"/>
+  </w:num>
+  <w:num w:numId="3" w16cid:durableId="311721638">
+    <w:abstractNumId w:val="0"/>
+  </w:num>
+  <w:num w:numId="4" w16cid:durableId="737842">
+    <w:abstractNumId w:val="2"/>
+  </w:num>
+</w:numbering>
 </file>
 
 <file path=word/styles.xml><?xml version="1.0" encoding="utf-8"?>

</xml_diff>